<commit_message>
Support hyperlink, file variable
</commit_message>
<xml_diff>
--- a/test/generated.docx
+++ b/test/generated.docx
@@ -15,58 +15,99 @@
     </w:p>
     <w:p>
       <w:r>
-        <w:t>Field 2 is </w:t>
+        <w:t xml:space="preserve">Field 2 is </w:t>
+      </w:r>
+      <w:r>
         <w:t xml:space="preserve">B</w:t>
-        <w:t>, and field 3 is </w:t>
+      </w:r>
+      <w:r>
+        <w:t xml:space="preserve">, and field 3 is </w:t>
+      </w:r>
+      <w:r>
         <w:t xml:space="preserve">3</w:t>
+      </w:r>
+      <w:r>
         <w:t xml:space="preserve"> </w:t>
+      </w:r>
+      <w:r>
         <w:t xml:space="preserve">C</w:t>
-        <w:t>, this is broken {{field_3}</w:t>
+      </w:r>
+      <w:r>
+        <w:t xml:space="preserve">, this is broken {{field_3}</w:t>
       </w:r>
     </w:p>
     <w:p>
       <w:proofErr w:type="gramStart"/>
       <w:r>
-        <w:drawing>
-          <wp:inline distT="0" distB="0" distL="0" distR="0">
-            <wp:extent cx="5797296" cy="3858768"/>
-            <wp:docPr id="6" name="看不见的客人.jpg"/>
-            <wp:cNvGraphicFramePr>
-              <a:graphicFrameLocks xmlns:a="http://schemas.openxmlformats.org/drawingml/2006/main" noChangeAspect="1"/>
-            </wp:cNvGraphicFramePr>
-            <a:graphic xmlns:a="http://schemas.openxmlformats.org/drawingml/2006/main">
-              <a:graphicData uri="http://schemas.openxmlformats.org/drawingml/2006/picture">
-                <pic:pic xmlns:pic="http://schemas.openxmlformats.org/drawingml/2006/picture">
-                  <pic:nvPicPr>
-                    <pic:cNvPr id="6" name="看不见的客人.jpg"/>
-                    <pic:cNvPicPr/>
-                  </pic:nvPicPr>
-                  <pic:blipFill>
-                    <a:blip r:embed="rId6">
-                      <a:extLst>
-                        <a:ext uri="{28A0092B-C50C-407E-A947-70E740481C1C}">
-                          <a14:useLocalDpi xmlns:a14="http://schemas.microsoft.com/office/drawing/2010/main" val="0"/>
-                        </a:ext>
-                      </a:extLst>
-                    </a:blip>
-                    <a:stretch>
-                      <a:fillRect/>
-                    </a:stretch>
-                  </pic:blipFill>
-                  <pic:spPr>
-                    <a:xfrm>
-                      <a:off x="0" y="0"/>
-                      <a:ext cx="5797296" cy="3858768"/>
-                    </a:xfrm>
-                    <a:prstGeom prst="rect">
-                      <a:avLst/>
-                    </a:prstGeom>
-                  </pic:spPr>
-                </pic:pic>
-              </a:graphicData>
-            </a:graphic>
-          </wp:inline>
-        </w:drawing>
+        <w:r xml:space="preserve">
+          <w:rPr>
+            <w:noProof/>
+          </w:rPr>
+          <w:drawing>
+            <wp:inline distT="0" distB="0" distL="0" distR="0">
+              <wp:extent cx="5797296" cy="3858768"/>
+              <wp:docPr id="6" name="看不见的客人.jpg"/>
+              <wp:cNvGraphicFramePr>
+                <a:graphicFrameLocks xmlns:a="http://schemas.openxmlformats.org/drawingml/2006/main" noChangeAspect="1"/>
+              </wp:cNvGraphicFramePr>
+              <a:graphic xmlns:a="http://schemas.openxmlformats.org/drawingml/2006/main">
+                <a:graphicData uri="http://schemas.openxmlformats.org/drawingml/2006/picture">
+                  <pic:pic xmlns:pic="http://schemas.openxmlformats.org/drawingml/2006/picture">
+                    <pic:nvPicPr>
+                      <pic:cNvPr id="6" name="看不见的客人.jpg"/>
+                      <pic:cNvPicPr/>
+                    </pic:nvPicPr>
+                    <pic:blipFill>
+                      <a:blip r:embed="rId6">
+                        <a:extLst>
+                          <a:ext uri="{28A0092B-C50C-407E-A947-70E740481C1C}">
+                            <a14:useLocalDpi xmlns:a14="http://schemas.microsoft.com/office/drawing/2010/main" val="0"/>
+                          </a:ext>
+                        </a:extLst>
+                      </a:blip>
+                      <a:stretch/>
+                    </pic:blipFill>
+                    <pic:spPr>
+                      <a:xfrm>
+                        <a:off x="0" y="0"/>
+                        <a:ext cx="5797296" cy="3858768"/>
+                      </a:xfrm>
+                      <a:prstGeom prst="rect">
+                        <a:avLst/>
+                      </a:prstGeom>
+                    </pic:spPr>
+                  </pic:pic>
+                </a:graphicData>
+              </a:graphic>
+            </wp:inline>
+          </w:drawing>
+          <w:r/>
+        </w:r>
+      </w:r>
+      <w:r>
+        <w:t xml:space="preserve"> </w:t>
+      </w:r>
+      <w:r>
+        <w:hyperlink xml:space="preserve" r:id="rId7">
+          <w:rPr>
+            <w:rStyle w:val="Hyperlink"/>
+          </w:rPr>
+          <w:r>
+            <w:t>Skylark</w:t>
+          </w:r>
+        </w:hyperlink>
+      </w:r>
+      <w:r>
+        <w:t xml:space="preserve"> </w:t>
+      </w:r>
+      <w:r>
+        <w:t xml:space="preserve">4</w:t>
+      </w:r>
+      <w:r>
+        <w:t xml:space="preserve"> </w:t>
+      </w:r>
+      <w:r>
+        <w:t xml:space="preserve">D</w:t>
       </w:r>
       <w:r>
         <w:t xml:space="preserve"> </w:t>

</xml_diff>

<commit_message>
Support background_size for image
</commit_message>
<xml_diff>
--- a/test/generated.docx
+++ b/test/generated.docx
@@ -8,7 +8,6 @@
       </w:r>
     </w:p>
     <w:p>
-      <w:proofErr w:type="gramStart"/>
       <w:r>
         <w:t xml:space="preserve">1</w:t>
       </w:r>
@@ -37,7 +36,9 @@
       </w:r>
     </w:p>
     <w:p>
-      <w:proofErr w:type="gramStart"/>
+      <w:r>
+        <w:t xml:space="preserve">Original: </w:t>
+      </w:r>
       <w:r>
         <w:r xml:space="preserve">
           <w:rPr>
@@ -46,7 +47,7 @@
           <w:drawing>
             <wp:inline distT="0" distB="0" distL="0" distR="0">
               <wp:extent cx="5797296" cy="3858768"/>
-              <wp:docPr id="6" name="看不见的客人.jpg"/>
+              <wp:docPr id="8" name="看不见的客人.jpg"/>
               <wp:cNvGraphicFramePr>
                 <a:graphicFrameLocks xmlns:a="http://schemas.openxmlformats.org/drawingml/2006/main" noChangeAspect="1"/>
               </wp:cNvGraphicFramePr>
@@ -54,21 +55,21 @@
                 <a:graphicData uri="http://schemas.openxmlformats.org/drawingml/2006/picture">
                   <pic:pic xmlns:pic="http://schemas.openxmlformats.org/drawingml/2006/picture">
                     <pic:nvPicPr>
-                      <pic:cNvPr id="6" name="看不见的客人.jpg"/>
+                      <pic:cNvPr id="8" name="看不见的客人.jpg"/>
                       <pic:cNvPicPr/>
                     </pic:nvPicPr>
-                    <pic:blipFill>
-                      <a:blip r:embed="rId6">
+                    <pic:blipFill rotWithShape="1">
+                      <a:blip r:embed="rId8">
                         <a:extLst>
                           <a:ext uri="{28A0092B-C50C-407E-A947-70E740481C1C}">
                             <a14:useLocalDpi xmlns:a14="http://schemas.microsoft.com/office/drawing/2010/main" val="0"/>
                           </a:ext>
                         </a:extLst>
                       </a:blip>
+                      <a:srcRect l="-25118" t="0" r="-25118" b="0"/>
                       <a:stretch/>
-                      <a:srcRect l="23982" t="26085" r="28876" b="7701"/>
                     </pic:blipFill>
-                    <pic:spPr>
+                    <pic:spPr bwMode="auto">
                       <a:xfrm>
                         <a:off x="0" y="0"/>
                         <a:ext cx="5797296" cy="3858768"/>
@@ -76,20 +77,27 @@
                       <a:prstGeom prst="rect">
                         <a:avLst/>
                       </a:prstGeom>
+                      <a:ln>
+                        <a:noFill/>
+                      </a:ln>
+                      <a:extLst>
+                        <a:ext uri="{53640926-AAD7-44D8-BBD7-CCE9431645EC}">
+                          <a14:shadowObscured xmlns:a14="http://schemas.microsoft.com/office/drawing/2010/main"/>
+                        </a:ext>
+                      </a:extLst>
                     </pic:spPr>
                   </pic:pic>
                 </a:graphicData>
               </a:graphic>
             </wp:inline>
           </w:drawing>
-          <w:r/>
         </w:r>
       </w:r>
       <w:r>
         <w:t xml:space="preserve"> </w:t>
       </w:r>
       <w:r>
-        <w:hyperlink xml:space="preserve" r:id="rId7">
+        <w:hyperlink xml:space="preserve" r:id="rId9">
           <w:rPr>
             <w:rStyle w:val="Hyperlink"/>
           </w:rPr>
@@ -109,6 +117,406 @@
       </w:r>
       <w:r>
         <w:t xml:space="preserve">D</w:t>
+      </w:r>
+      <w:r>
+        <w:t xml:space="preserve"> </w:t>
+      </w:r>
+    </w:p>
+    <w:p/>
+    <w:p>
+      <w:r>
+        <w:t>4</w:t>
+      </w:r>
+      <w:r>
+        <w:t>x</w:t>
+      </w:r>
+      <w:r>
+        <w:t>3</w:t>
+      </w:r>
+      <w:r>
+        <w:t xml:space="preserve">: </w:t>
+      </w:r>
+      <w:r>
+        <w:r xml:space="preserve">
+          <w:rPr>
+            <w:noProof/>
+          </w:rPr>
+          <w:drawing>
+            <wp:inline distT="0" distB="0" distL="0" distR="0">
+              <wp:extent cx="3657600" cy="2743200"/>
+              <wp:docPr id="10" name="douban-reading.jpg"/>
+              <wp:cNvGraphicFramePr>
+                <a:graphicFrameLocks xmlns:a="http://schemas.openxmlformats.org/drawingml/2006/main" noChangeAspect="1"/>
+              </wp:cNvGraphicFramePr>
+              <a:graphic xmlns:a="http://schemas.openxmlformats.org/drawingml/2006/main">
+                <a:graphicData uri="http://schemas.openxmlformats.org/drawingml/2006/picture">
+                  <pic:pic xmlns:pic="http://schemas.openxmlformats.org/drawingml/2006/picture">
+                    <pic:nvPicPr>
+                      <pic:cNvPr id="10" name="douban-reading.jpg"/>
+                      <pic:cNvPicPr/>
+                    </pic:nvPicPr>
+                    <pic:blipFill rotWithShape="1">
+                      <a:blip r:embed="rId10">
+                        <a:extLst>
+                          <a:ext uri="{28A0092B-C50C-407E-A947-70E740481C1C}">
+                            <a14:useLocalDpi xmlns:a14="http://schemas.microsoft.com/office/drawing/2010/main" val="0"/>
+                          </a:ext>
+                        </a:extLst>
+                      </a:blip>
+                      <a:srcRect l="-16666" t="0" r="-16666" b="0"/>
+                      <a:stretch/>
+                    </pic:blipFill>
+                    <pic:spPr bwMode="auto">
+                      <a:xfrm>
+                        <a:off x="0" y="0"/>
+                        <a:ext cx="3657600" cy="2743200"/>
+                      </a:xfrm>
+                      <a:prstGeom prst="rect">
+                        <a:avLst/>
+                      </a:prstGeom>
+                      <a:ln>
+                        <a:noFill/>
+                      </a:ln>
+                      <a:extLst>
+                        <a:ext uri="{53640926-AAD7-44D8-BBD7-CCE9431645EC}">
+                          <a14:shadowObscured xmlns:a14="http://schemas.microsoft.com/office/drawing/2010/main"/>
+                        </a:ext>
+                      </a:extLst>
+                    </pic:spPr>
+                  </pic:pic>
+                </a:graphicData>
+              </a:graphic>
+            </wp:inline>
+          </w:drawing>
+        </w:r>
+      </w:r>
+      <w:r>
+        <w:t xml:space="preserve"> </w:t>
+      </w:r>
+    </w:p>
+    <w:p>
+      <w:r>
+        <w:t xml:space="preserve">1x1: </w:t>
+      </w:r>
+      <w:r>
+        <w:r xml:space="preserve">
+          <w:rPr>
+            <w:noProof/>
+          </w:rPr>
+          <w:drawing>
+            <wp:inline distT="0" distB="0" distL="0" distR="0">
+              <wp:extent cx="914400" cy="914400"/>
+              <wp:docPr id="11" name="douban-reading.jpg"/>
+              <wp:cNvGraphicFramePr>
+                <a:graphicFrameLocks xmlns:a="http://schemas.openxmlformats.org/drawingml/2006/main" noChangeAspect="1"/>
+              </wp:cNvGraphicFramePr>
+              <a:graphic xmlns:a="http://schemas.openxmlformats.org/drawingml/2006/main">
+                <a:graphicData uri="http://schemas.openxmlformats.org/drawingml/2006/picture">
+                  <pic:pic xmlns:pic="http://schemas.openxmlformats.org/drawingml/2006/picture">
+                    <pic:nvPicPr>
+                      <pic:cNvPr id="11" name="douban-reading.jpg"/>
+                      <pic:cNvPicPr/>
+                    </pic:nvPicPr>
+                    <pic:blipFill rotWithShape="1">
+                      <a:blip r:embed="rId11">
+                        <a:extLst>
+                          <a:ext uri="{28A0092B-C50C-407E-A947-70E740481C1C}">
+                            <a14:useLocalDpi xmlns:a14="http://schemas.microsoft.com/office/drawing/2010/main" val="0"/>
+                          </a:ext>
+                        </a:extLst>
+                      </a:blip>
+                      <a:srcRect l="0" t="0" r="0" b="0"/>
+                      <a:stretch/>
+                    </pic:blipFill>
+                    <pic:spPr bwMode="auto">
+                      <a:xfrm>
+                        <a:off x="0" y="0"/>
+                        <a:ext cx="914400" cy="914400"/>
+                      </a:xfrm>
+                      <a:prstGeom prst="rect">
+                        <a:avLst/>
+                      </a:prstGeom>
+                      <a:ln>
+                        <a:noFill/>
+                      </a:ln>
+                      <a:extLst>
+                        <a:ext uri="{53640926-AAD7-44D8-BBD7-CCE9431645EC}">
+                          <a14:shadowObscured xmlns:a14="http://schemas.microsoft.com/office/drawing/2010/main"/>
+                        </a:ext>
+                      </a:extLst>
+                    </pic:spPr>
+                  </pic:pic>
+                </a:graphicData>
+              </a:graphic>
+            </wp:inline>
+          </w:drawing>
+        </w:r>
+      </w:r>
+      <w:r>
+        <w:t xml:space="preserve"> </w:t>
+      </w:r>
+    </w:p>
+    <w:p>
+      <w:r>
+        <w:t xml:space="preserve">1x2-cover: </w:t>
+      </w:r>
+      <w:r>
+        <w:r xml:space="preserve">
+          <w:rPr>
+            <w:noProof/>
+          </w:rPr>
+          <w:drawing>
+            <wp:inline distT="0" distB="0" distL="0" distR="0">
+              <wp:extent cx="914400" cy="1828800"/>
+              <wp:docPr id="12" name="douban-reading.jpg"/>
+              <wp:cNvGraphicFramePr>
+                <a:graphicFrameLocks xmlns:a="http://schemas.openxmlformats.org/drawingml/2006/main" noChangeAspect="1"/>
+              </wp:cNvGraphicFramePr>
+              <a:graphic xmlns:a="http://schemas.openxmlformats.org/drawingml/2006/main">
+                <a:graphicData uri="http://schemas.openxmlformats.org/drawingml/2006/picture">
+                  <pic:pic xmlns:pic="http://schemas.openxmlformats.org/drawingml/2006/picture">
+                    <pic:nvPicPr>
+                      <pic:cNvPr id="12" name="douban-reading.jpg"/>
+                      <pic:cNvPicPr/>
+                    </pic:nvPicPr>
+                    <pic:blipFill rotWithShape="1">
+                      <a:blip r:embed="rId12">
+                        <a:extLst>
+                          <a:ext uri="{28A0092B-C50C-407E-A947-70E740481C1C}">
+                            <a14:useLocalDpi xmlns:a14="http://schemas.microsoft.com/office/drawing/2010/main" val="0"/>
+                          </a:ext>
+                        </a:extLst>
+                      </a:blip>
+                      <a:srcRect l="25000" t="0" r="25000" b="0"/>
+                      <a:stretch/>
+                    </pic:blipFill>
+                    <pic:spPr bwMode="auto">
+                      <a:xfrm>
+                        <a:off x="0" y="0"/>
+                        <a:ext cx="914400" cy="1828800"/>
+                      </a:xfrm>
+                      <a:prstGeom prst="rect">
+                        <a:avLst/>
+                      </a:prstGeom>
+                      <a:ln>
+                        <a:noFill/>
+                      </a:ln>
+                      <a:extLst>
+                        <a:ext uri="{53640926-AAD7-44D8-BBD7-CCE9431645EC}">
+                          <a14:shadowObscured xmlns:a14="http://schemas.microsoft.com/office/drawing/2010/main"/>
+                        </a:ext>
+                      </a:extLst>
+                    </pic:spPr>
+                  </pic:pic>
+                </a:graphicData>
+              </a:graphic>
+            </wp:inline>
+          </w:drawing>
+        </w:r>
+      </w:r>
+      <w:r>
+        <w:t xml:space="preserve"> </w:t>
+      </w:r>
+    </w:p>
+    <w:p>
+      <w:r>
+        <w:t xml:space="preserve">1x2-contain: </w:t>
+      </w:r>
+      <w:r>
+        <w:r xml:space="preserve">
+          <w:rPr>
+            <w:noProof/>
+          </w:rPr>
+          <w:drawing>
+            <wp:inline distT="0" distB="0" distL="0" distR="0">
+              <wp:extent cx="914400" cy="1828800"/>
+              <wp:docPr id="13" name="douban-reading.jpg"/>
+              <wp:cNvGraphicFramePr>
+                <a:graphicFrameLocks xmlns:a="http://schemas.openxmlformats.org/drawingml/2006/main" noChangeAspect="1"/>
+              </wp:cNvGraphicFramePr>
+              <a:graphic xmlns:a="http://schemas.openxmlformats.org/drawingml/2006/main">
+                <a:graphicData uri="http://schemas.openxmlformats.org/drawingml/2006/picture">
+                  <pic:pic xmlns:pic="http://schemas.openxmlformats.org/drawingml/2006/picture">
+                    <pic:nvPicPr>
+                      <pic:cNvPr id="13" name="douban-reading.jpg"/>
+                      <pic:cNvPicPr/>
+                    </pic:nvPicPr>
+                    <pic:blipFill rotWithShape="1">
+                      <a:blip r:embed="rId13">
+                        <a:extLst>
+                          <a:ext uri="{28A0092B-C50C-407E-A947-70E740481C1C}">
+                            <a14:useLocalDpi xmlns:a14="http://schemas.microsoft.com/office/drawing/2010/main" val="0"/>
+                          </a:ext>
+                        </a:extLst>
+                      </a:blip>
+                      <a:srcRect l="0" t="-50000" r="0" b="-50000"/>
+                      <a:stretch/>
+                    </pic:blipFill>
+                    <pic:spPr bwMode="auto">
+                      <a:xfrm>
+                        <a:off x="0" y="0"/>
+                        <a:ext cx="914400" cy="1828800"/>
+                      </a:xfrm>
+                      <a:prstGeom prst="rect">
+                        <a:avLst/>
+                      </a:prstGeom>
+                      <a:ln>
+                        <a:noFill/>
+                      </a:ln>
+                      <a:extLst>
+                        <a:ext uri="{53640926-AAD7-44D8-BBD7-CCE9431645EC}">
+                          <a14:shadowObscured xmlns:a14="http://schemas.microsoft.com/office/drawing/2010/main"/>
+                        </a:ext>
+                      </a:extLst>
+                    </pic:spPr>
+                  </pic:pic>
+                </a:graphicData>
+              </a:graphic>
+            </wp:inline>
+          </w:drawing>
+        </w:r>
+      </w:r>
+      <w:r>
+        <w:t xml:space="preserve"> </w:t>
+      </w:r>
+    </w:p>
+    <w:p>
+      <w:r>
+        <w:t>2</w:t>
+      </w:r>
+      <w:r>
+        <w:t>x</w:t>
+      </w:r>
+      <w:r>
+        <w:t>1</w:t>
+      </w:r>
+      <w:r>
+        <w:t xml:space="preserve">-cover: </w:t>
+      </w:r>
+      <w:r>
+        <w:r xml:space="preserve">
+          <w:rPr>
+            <w:noProof/>
+          </w:rPr>
+          <w:drawing>
+            <wp:inline distT="0" distB="0" distL="0" distR="0">
+              <wp:extent cx="1828800" cy="914400"/>
+              <wp:docPr id="14" name="douban-reading.jpg"/>
+              <wp:cNvGraphicFramePr>
+                <a:graphicFrameLocks xmlns:a="http://schemas.openxmlformats.org/drawingml/2006/main" noChangeAspect="1"/>
+              </wp:cNvGraphicFramePr>
+              <a:graphic xmlns:a="http://schemas.openxmlformats.org/drawingml/2006/main">
+                <a:graphicData uri="http://schemas.openxmlformats.org/drawingml/2006/picture">
+                  <pic:pic xmlns:pic="http://schemas.openxmlformats.org/drawingml/2006/picture">
+                    <pic:nvPicPr>
+                      <pic:cNvPr id="14" name="douban-reading.jpg"/>
+                      <pic:cNvPicPr/>
+                    </pic:nvPicPr>
+                    <pic:blipFill rotWithShape="1">
+                      <a:blip r:embed="rId14">
+                        <a:extLst>
+                          <a:ext uri="{28A0092B-C50C-407E-A947-70E740481C1C}">
+                            <a14:useLocalDpi xmlns:a14="http://schemas.microsoft.com/office/drawing/2010/main" val="0"/>
+                          </a:ext>
+                        </a:extLst>
+                      </a:blip>
+                      <a:srcRect l="0" t="25000" r="0" b="25000"/>
+                      <a:stretch/>
+                    </pic:blipFill>
+                    <pic:spPr bwMode="auto">
+                      <a:xfrm>
+                        <a:off x="0" y="0"/>
+                        <a:ext cx="1828800" cy="914400"/>
+                      </a:xfrm>
+                      <a:prstGeom prst="rect">
+                        <a:avLst/>
+                      </a:prstGeom>
+                      <a:ln>
+                        <a:noFill/>
+                      </a:ln>
+                      <a:extLst>
+                        <a:ext uri="{53640926-AAD7-44D8-BBD7-CCE9431645EC}">
+                          <a14:shadowObscured xmlns:a14="http://schemas.microsoft.com/office/drawing/2010/main"/>
+                        </a:ext>
+                      </a:extLst>
+                    </pic:spPr>
+                  </pic:pic>
+                </a:graphicData>
+              </a:graphic>
+            </wp:inline>
+          </w:drawing>
+        </w:r>
+      </w:r>
+      <w:r>
+        <w:t xml:space="preserve"> </w:t>
+      </w:r>
+    </w:p>
+    <w:p>
+      <w:r>
+        <w:t>2</w:t>
+      </w:r>
+      <w:r>
+        <w:t>x</w:t>
+      </w:r>
+      <w:r>
+        <w:t>1</w:t>
+      </w:r>
+      <w:r>
+        <w:t xml:space="preserve">-contain: </w:t>
+      </w:r>
+      <w:r>
+        <w:r xml:space="preserve">
+          <w:rPr>
+            <w:noProof/>
+          </w:rPr>
+          <w:drawing>
+            <wp:inline distT="0" distB="0" distL="0" distR="0">
+              <wp:extent cx="1828800" cy="914400"/>
+              <wp:docPr id="15" name="douban-reading.jpg"/>
+              <wp:cNvGraphicFramePr>
+                <a:graphicFrameLocks xmlns:a="http://schemas.openxmlformats.org/drawingml/2006/main" noChangeAspect="1"/>
+              </wp:cNvGraphicFramePr>
+              <a:graphic xmlns:a="http://schemas.openxmlformats.org/drawingml/2006/main">
+                <a:graphicData uri="http://schemas.openxmlformats.org/drawingml/2006/picture">
+                  <pic:pic xmlns:pic="http://schemas.openxmlformats.org/drawingml/2006/picture">
+                    <pic:nvPicPr>
+                      <pic:cNvPr id="15" name="douban-reading.jpg"/>
+                      <pic:cNvPicPr/>
+                    </pic:nvPicPr>
+                    <pic:blipFill rotWithShape="1">
+                      <a:blip r:embed="rId15">
+                        <a:extLst>
+                          <a:ext uri="{28A0092B-C50C-407E-A947-70E740481C1C}">
+                            <a14:useLocalDpi xmlns:a14="http://schemas.microsoft.com/office/drawing/2010/main" val="0"/>
+                          </a:ext>
+                        </a:extLst>
+                      </a:blip>
+                      <a:srcRect l="-50000" t="0" r="-50000" b="0"/>
+                      <a:stretch/>
+                    </pic:blipFill>
+                    <pic:spPr bwMode="auto">
+                      <a:xfrm>
+                        <a:off x="0" y="0"/>
+                        <a:ext cx="1828800" cy="914400"/>
+                      </a:xfrm>
+                      <a:prstGeom prst="rect">
+                        <a:avLst/>
+                      </a:prstGeom>
+                      <a:ln>
+                        <a:noFill/>
+                      </a:ln>
+                      <a:extLst>
+                        <a:ext uri="{53640926-AAD7-44D8-BBD7-CCE9431645EC}">
+                          <a14:shadowObscured xmlns:a14="http://schemas.microsoft.com/office/drawing/2010/main"/>
+                        </a:ext>
+                      </a:extLst>
+                    </pic:spPr>
+                  </pic:pic>
+                </a:graphicData>
+              </a:graphic>
+            </wp:inline>
+          </w:drawing>
+        </w:r>
       </w:r>
       <w:r>
         <w:t xml:space="preserve"> </w:t>
@@ -122,19 +530,16 @@
         <w:tblLook w:val="04A0" w:firstRow="1" w:lastRow="0" w:firstColumn="1" w:lastColumn="0" w:noHBand="0" w:noVBand="1"/>
       </w:tblPr>
       <w:tblGrid>
-        <w:gridCol w:w="1586"/>
-        <w:gridCol w:w="1322"/>
-        <w:gridCol w:w="3078"/>
-        <w:gridCol w:w="1322"/>
-        <w:gridCol w:w="1322"/>
+        <w:gridCol w:w="1645"/>
+        <w:gridCol w:w="1488"/>
+        <w:gridCol w:w="2521"/>
       </w:tblGrid>
       <w:tr>
         <w:tc>
           <w:tcPr>
-            <w:tcW w:w="1726" w:type="dxa"/>
+            <w:tcW w:w="1645" w:type="dxa"/>
           </w:tcPr>
           <w:p>
-            <w:proofErr w:type="gramStart"/>
             <w:r>
               <w:t xml:space="preserve">1</w:t>
             </w:r>
@@ -142,25 +547,13 @@
         </w:tc>
         <w:tc>
           <w:tcPr>
-            <w:tcW w:w="1726" w:type="dxa"/>
+            <w:tcW w:w="1488" w:type="dxa"/>
           </w:tcPr>
           <w:p/>
         </w:tc>
         <w:tc>
           <w:tcPr>
-            <w:tcW w:w="1726" w:type="dxa"/>
-          </w:tcPr>
-          <w:p/>
-        </w:tc>
-        <w:tc>
-          <w:tcPr>
-            <w:tcW w:w="1726" w:type="dxa"/>
-          </w:tcPr>
-          <w:p/>
-        </w:tc>
-        <w:tc>
-          <w:tcPr>
-            <w:tcW w:w="1726" w:type="dxa"/>
+            <w:tcW w:w="2521" w:type="dxa"/>
           </w:tcPr>
           <w:p/>
         </w:tc>
@@ -168,83 +561,19 @@
       <w:tr>
         <w:tc>
           <w:tcPr>
-            <w:tcW w:w="1726" w:type="dxa"/>
+            <w:tcW w:w="1645" w:type="dxa"/>
           </w:tcPr>
           <w:p/>
         </w:tc>
         <w:tc>
           <w:tcPr>
-            <w:tcW w:w="1726" w:type="dxa"/>
+            <w:tcW w:w="1488" w:type="dxa"/>
           </w:tcPr>
           <w:p/>
         </w:tc>
         <w:tc>
           <w:tcPr>
-            <w:tcW w:w="1726" w:type="dxa"/>
-          </w:tcPr>
-          <w:p/>
-        </w:tc>
-        <w:tc>
-          <w:tcPr>
-            <w:tcW w:w="1726" w:type="dxa"/>
-          </w:tcPr>
-          <w:p/>
-        </w:tc>
-        <w:tc>
-          <w:tcPr>
-            <w:tcW w:w="1726" w:type="dxa"/>
-          </w:tcPr>
-          <w:p/>
-        </w:tc>
-      </w:tr>
-      <w:tr>
-        <w:tc>
-          <w:tcPr>
-            <w:tcW w:w="1726" w:type="dxa"/>
-          </w:tcPr>
-          <w:p/>
-        </w:tc>
-        <w:tc>
-          <w:tcPr>
-            <w:tcW w:w="1726" w:type="dxa"/>
-          </w:tcPr>
-          <w:p/>
-        </w:tc>
-        <w:tc>
-          <w:tcPr>
-            <w:tcW w:w="1726" w:type="dxa"/>
-          </w:tcPr>
-          <w:p/>
-        </w:tc>
-        <w:tc>
-          <w:tcPr>
-            <w:tcW w:w="1726" w:type="dxa"/>
-          </w:tcPr>
-          <w:p/>
-        </w:tc>
-        <w:tc>
-          <w:tcPr>
-            <w:tcW w:w="1726" w:type="dxa"/>
-          </w:tcPr>
-          <w:p/>
-        </w:tc>
-      </w:tr>
-      <w:tr>
-        <w:tc>
-          <w:tcPr>
-            <w:tcW w:w="1726" w:type="dxa"/>
-          </w:tcPr>
-          <w:p/>
-        </w:tc>
-        <w:tc>
-          <w:tcPr>
-            <w:tcW w:w="1726" w:type="dxa"/>
-          </w:tcPr>
-          <w:p/>
-        </w:tc>
-        <w:tc>
-          <w:tcPr>
-            <w:tcW w:w="1726" w:type="dxa"/>
+            <w:tcW w:w="2521" w:type="dxa"/>
           </w:tcPr>
           <w:p>
             <w:r>
@@ -254,8 +583,8 @@
                 </w:rPr>
                 <w:drawing>
                   <wp:inline distT="0" distB="0" distL="0" distR="0">
-                    <wp:extent cx="5797296" cy="3858768"/>
-                    <wp:docPr id="8" name="看不见的客人.jpg"/>
+                    <wp:extent cx="914400" cy="914400"/>
+                    <wp:docPr id="16" name="看不见的客人.jpg"/>
                     <wp:cNvGraphicFramePr>
                       <a:graphicFrameLocks xmlns:a="http://schemas.openxmlformats.org/drawingml/2006/main" noChangeAspect="1"/>
                     </wp:cNvGraphicFramePr>
@@ -263,42 +592,49 @@
                       <a:graphicData uri="http://schemas.openxmlformats.org/drawingml/2006/picture">
                         <pic:pic xmlns:pic="http://schemas.openxmlformats.org/drawingml/2006/picture">
                           <pic:nvPicPr>
-                            <pic:cNvPr id="8" name="看不见的客人.jpg"/>
+                            <pic:cNvPr id="16" name="看不见的客人.jpg"/>
                             <pic:cNvPicPr/>
                           </pic:nvPicPr>
-                          <pic:blipFill>
-                            <a:blip r:embed="rId8">
+                          <pic:blipFill rotWithShape="1">
+                            <a:blip r:embed="rId16">
                               <a:extLst>
                                 <a:ext uri="{28A0092B-C50C-407E-A947-70E740481C1C}">
                                   <a14:useLocalDpi xmlns:a14="http://schemas.microsoft.com/office/drawing/2010/main" val="0"/>
                                 </a:ext>
                               </a:extLst>
                             </a:blip>
+                            <a:srcRect l="0" t="0" r="0" b="0"/>
                             <a:stretch/>
-                            <a:srcRect l="23982" t="26085" r="28876" b="7701"/>
                           </pic:blipFill>
-                          <pic:spPr>
+                          <pic:spPr bwMode="auto">
                             <a:xfrm>
                               <a:off x="0" y="0"/>
-                              <a:ext cx="5797296" cy="3858768"/>
+                              <a:ext cx="914400" cy="914400"/>
                             </a:xfrm>
                             <a:prstGeom prst="rect">
                               <a:avLst/>
                             </a:prstGeom>
+                            <a:ln>
+                              <a:noFill/>
+                            </a:ln>
+                            <a:extLst>
+                              <a:ext uri="{53640926-AAD7-44D8-BBD7-CCE9431645EC}">
+                                <a14:shadowObscured xmlns:a14="http://schemas.microsoft.com/office/drawing/2010/main"/>
+                              </a:ext>
+                            </a:extLst>
                           </pic:spPr>
                         </pic:pic>
                       </a:graphicData>
                     </a:graphic>
                   </wp:inline>
                 </w:drawing>
-                <w:r/>
               </w:r>
             </w:r>
             <w:r>
               <w:t xml:space="preserve"> </w:t>
             </w:r>
             <w:r>
-              <w:hyperlink xml:space="preserve" r:id="rId9">
+              <w:hyperlink xml:space="preserve" r:id="rId17">
                 <w:rPr>
                   <w:rStyle w:val="Hyperlink"/>
                 </w:rPr>
@@ -321,50 +657,6 @@
             </w:r>
           </w:p>
         </w:tc>
-        <w:tc>
-          <w:tcPr>
-            <w:tcW w:w="1726" w:type="dxa"/>
-          </w:tcPr>
-          <w:p/>
-        </w:tc>
-        <w:tc>
-          <w:tcPr>
-            <w:tcW w:w="1726" w:type="dxa"/>
-          </w:tcPr>
-          <w:p/>
-        </w:tc>
-      </w:tr>
-      <w:tr>
-        <w:tc>
-          <w:tcPr>
-            <w:tcW w:w="1726" w:type="dxa"/>
-          </w:tcPr>
-          <w:p/>
-        </w:tc>
-        <w:tc>
-          <w:tcPr>
-            <w:tcW w:w="1726" w:type="dxa"/>
-          </w:tcPr>
-          <w:p/>
-        </w:tc>
-        <w:tc>
-          <w:tcPr>
-            <w:tcW w:w="1726" w:type="dxa"/>
-          </w:tcPr>
-          <w:p/>
-        </w:tc>
-        <w:tc>
-          <w:tcPr>
-            <w:tcW w:w="1726" w:type="dxa"/>
-          </w:tcPr>
-          <w:p/>
-        </w:tc>
-        <w:tc>
-          <w:tcPr>
-            <w:tcW w:w="1726" w:type="dxa"/>
-          </w:tcPr>
-          <w:p/>
-        </w:tc>
       </w:tr>
     </w:tbl>
     <w:p/>
@@ -387,8 +679,6 @@
         </w:rPr>
         <w:t xml:space="preserve">Phil Chen</w:t>
       </w:r>
-      <w:bookmarkStart w:id="0" w:name="_GoBack"/>
-      <w:bookmarkEnd w:id="0"/>
     </w:p>
     <w:sectPr>
       <w:pgSz w:w="12240" w:h="15840"/>
@@ -398,6 +688,56 @@
     </w:sectPr>
   </w:body>
 </w:document>
+</file>
+
+<file path=word/endnotes.xml><?xml version="1.0" encoding="utf-8"?>
+<w:endnotes xmlns:wpc="http://schemas.microsoft.com/office/word/2010/wordprocessingCanvas" xmlns:cx="http://schemas.microsoft.com/office/drawing/2014/chartex" xmlns:cx1="http://schemas.microsoft.com/office/drawing/2015/9/8/chartex" xmlns:cx2="http://schemas.microsoft.com/office/drawing/2015/10/21/chartex" xmlns:cx3="http://schemas.microsoft.com/office/drawing/2016/5/9/chartex" xmlns:cx4="http://schemas.microsoft.com/office/drawing/2016/5/10/chartex" xmlns:cx5="http://schemas.microsoft.com/office/drawing/2016/5/11/chartex" xmlns:cx6="http://schemas.microsoft.com/office/drawing/2016/5/12/chartex" xmlns:cx7="http://schemas.microsoft.com/office/drawing/2016/5/13/chartex" xmlns:cx8="http://schemas.microsoft.com/office/drawing/2016/5/14/chartex" xmlns:mc="http://schemas.openxmlformats.org/markup-compatibility/2006" xmlns:aink="http://schemas.microsoft.com/office/drawing/2016/ink" xmlns:am3d="http://schemas.microsoft.com/office/drawing/2017/model3d" xmlns:o="urn:schemas-microsoft-com:office:office" xmlns:r="http://schemas.openxmlformats.org/officeDocument/2006/relationships" xmlns:m="http://schemas.openxmlformats.org/officeDocument/2006/math" xmlns:v="urn:schemas-microsoft-com:vml" xmlns:wp14="http://schemas.microsoft.com/office/word/2010/wordprocessingDrawing" xmlns:wp="http://schemas.openxmlformats.org/drawingml/2006/wordprocessingDrawing" xmlns:w10="urn:schemas-microsoft-com:office:word" xmlns:w="http://schemas.openxmlformats.org/wordprocessingml/2006/main" xmlns:w14="http://schemas.microsoft.com/office/word/2010/wordml" xmlns:w15="http://schemas.microsoft.com/office/word/2012/wordml" xmlns:w16cid="http://schemas.microsoft.com/office/word/2016/wordml/cid" xmlns:w16se="http://schemas.microsoft.com/office/word/2015/wordml/symex" xmlns:wpg="http://schemas.microsoft.com/office/word/2010/wordprocessingGroup" xmlns:wpi="http://schemas.microsoft.com/office/word/2010/wordprocessingInk" xmlns:wne="http://schemas.microsoft.com/office/word/2006/wordml" xmlns:wps="http://schemas.microsoft.com/office/word/2010/wordprocessingShape" mc:Ignorable="w14 w15 w16se w16cid wp14">
+  <w:endnote w:type="separator" w:id="-1">
+    <w:p>
+      <w:pPr>
+        <w:spacing w:after="0" w:line="240" w:lineRule="auto"/>
+      </w:pPr>
+      <w:r>
+        <w:separator/>
+      </w:r>
+    </w:p>
+  </w:endnote>
+  <w:endnote w:type="continuationSeparator" w:id="0">
+    <w:p>
+      <w:pPr>
+        <w:spacing w:after="0" w:line="240" w:lineRule="auto"/>
+      </w:pPr>
+      <w:r>
+        <w:continuationSeparator/>
+      </w:r>
+    </w:p>
+  </w:endnote>
+</w:endnotes>
+</file>
+
+<file path=word/footnotes.xml><?xml version="1.0" encoding="utf-8"?>
+<w:footnotes xmlns:wpc="http://schemas.microsoft.com/office/word/2010/wordprocessingCanvas" xmlns:cx="http://schemas.microsoft.com/office/drawing/2014/chartex" xmlns:cx1="http://schemas.microsoft.com/office/drawing/2015/9/8/chartex" xmlns:cx2="http://schemas.microsoft.com/office/drawing/2015/10/21/chartex" xmlns:cx3="http://schemas.microsoft.com/office/drawing/2016/5/9/chartex" xmlns:cx4="http://schemas.microsoft.com/office/drawing/2016/5/10/chartex" xmlns:cx5="http://schemas.microsoft.com/office/drawing/2016/5/11/chartex" xmlns:cx6="http://schemas.microsoft.com/office/drawing/2016/5/12/chartex" xmlns:cx7="http://schemas.microsoft.com/office/drawing/2016/5/13/chartex" xmlns:cx8="http://schemas.microsoft.com/office/drawing/2016/5/14/chartex" xmlns:mc="http://schemas.openxmlformats.org/markup-compatibility/2006" xmlns:aink="http://schemas.microsoft.com/office/drawing/2016/ink" xmlns:am3d="http://schemas.microsoft.com/office/drawing/2017/model3d" xmlns:o="urn:schemas-microsoft-com:office:office" xmlns:r="http://schemas.openxmlformats.org/officeDocument/2006/relationships" xmlns:m="http://schemas.openxmlformats.org/officeDocument/2006/math" xmlns:v="urn:schemas-microsoft-com:vml" xmlns:wp14="http://schemas.microsoft.com/office/word/2010/wordprocessingDrawing" xmlns:wp="http://schemas.openxmlformats.org/drawingml/2006/wordprocessingDrawing" xmlns:w10="urn:schemas-microsoft-com:office:word" xmlns:w="http://schemas.openxmlformats.org/wordprocessingml/2006/main" xmlns:w14="http://schemas.microsoft.com/office/word/2010/wordml" xmlns:w15="http://schemas.microsoft.com/office/word/2012/wordml" xmlns:w16cid="http://schemas.microsoft.com/office/word/2016/wordml/cid" xmlns:w16se="http://schemas.microsoft.com/office/word/2015/wordml/symex" xmlns:wpg="http://schemas.microsoft.com/office/word/2010/wordprocessingGroup" xmlns:wpi="http://schemas.microsoft.com/office/word/2010/wordprocessingInk" xmlns:wne="http://schemas.microsoft.com/office/word/2006/wordml" xmlns:wps="http://schemas.microsoft.com/office/word/2010/wordprocessingShape" mc:Ignorable="w14 w15 w16se w16cid wp14">
+  <w:footnote w:type="separator" w:id="-1">
+    <w:p>
+      <w:pPr>
+        <w:spacing w:after="0" w:line="240" w:lineRule="auto"/>
+      </w:pPr>
+      <w:r>
+        <w:separator/>
+      </w:r>
+    </w:p>
+  </w:footnote>
+  <w:footnote w:type="continuationSeparator" w:id="0">
+    <w:p>
+      <w:pPr>
+        <w:spacing w:after="0" w:line="240" w:lineRule="auto"/>
+      </w:pPr>
+      <w:r>
+        <w:continuationSeparator/>
+      </w:r>
+    </w:p>
+  </w:footnote>
+</w:footnotes>
 </file>
 
 <file path=word/styles.xml><?xml version="1.0" encoding="utf-8"?>
@@ -844,6 +1184,50 @@
       </w:tblBorders>
     </w:tblPr>
   </w:style>
+  <w:style w:type="paragraph" w:styleId="a4">
+    <w:name w:val="header"/>
+    <w:basedOn w:val="a"/>
+    <w:link w:val="a5"/>
+    <w:uiPriority w:val="99"/>
+    <w:unhideWhenUsed/>
+    <w:rsid w:val="009C35BB"/>
+    <w:pPr>
+      <w:tabs>
+        <w:tab w:val="center" w:pos="4320"/>
+        <w:tab w:val="right" w:pos="8640"/>
+      </w:tabs>
+      <w:spacing w:after="0" w:line="240" w:lineRule="auto"/>
+    </w:pPr>
+  </w:style>
+  <w:style w:type="character" w:customStyle="1" w:styleId="a5">
+    <w:name w:val="页眉 字符"/>
+    <w:basedOn w:val="a0"/>
+    <w:link w:val="a4"/>
+    <w:uiPriority w:val="99"/>
+    <w:rsid w:val="009C35BB"/>
+  </w:style>
+  <w:style w:type="paragraph" w:styleId="a6">
+    <w:name w:val="footer"/>
+    <w:basedOn w:val="a"/>
+    <w:link w:val="a7"/>
+    <w:uiPriority w:val="99"/>
+    <w:unhideWhenUsed/>
+    <w:rsid w:val="009C35BB"/>
+    <w:pPr>
+      <w:tabs>
+        <w:tab w:val="center" w:pos="4320"/>
+        <w:tab w:val="right" w:pos="8640"/>
+      </w:tabs>
+      <w:spacing w:after="0" w:line="240" w:lineRule="auto"/>
+    </w:pPr>
+  </w:style>
+  <w:style w:type="character" w:customStyle="1" w:styleId="a7">
+    <w:name w:val="页脚 字符"/>
+    <w:basedOn w:val="a0"/>
+    <w:link w:val="a6"/>
+    <w:uiPriority w:val="99"/>
+    <w:rsid w:val="009C35BB"/>
+  </w:style>
 </w:styles>
 </file>
 

</xml_diff>

<commit_message>
Use fastimage to get size of image
</commit_message>
<xml_diff>
--- a/test/generated.docx
+++ b/test/generated.docx
@@ -66,7 +66,7 @@
                           </a:ext>
                         </a:extLst>
                       </a:blip>
-                      <a:srcRect l="-25118" t="0" r="-25118" b="0"/>
+                      <a:srcRect l="-47" t="0" r="-47" b="0"/>
                       <a:stretch/>
                     </pic:blipFill>
                     <pic:spPr bwMode="auto">
@@ -603,7 +603,7 @@
                                 </a:ext>
                               </a:extLst>
                             </a:blip>
-                            <a:srcRect l="0" t="0" r="0" b="0"/>
+                            <a:srcRect l="0" t="-25046" r="0" b="-25046"/>
                             <a:stretch/>
                           </pic:blipFill>
                           <pic:spPr bwMode="auto">

</xml_diff>

<commit_message>
Use image_fetcher to fetch image
</commit_message>
<xml_diff>
--- a/test/generated.docx
+++ b/test/generated.docx
@@ -382,16 +382,7 @@
     </w:p>
     <w:p>
       <w:r>
-        <w:t>2</w:t>
-      </w:r>
-      <w:r>
-        <w:t>x</w:t>
-      </w:r>
-      <w:r>
-        <w:t>1</w:t>
-      </w:r>
-      <w:r>
-        <w:t xml:space="preserve">-cover: </w:t>
+        <w:t xml:space="preserve">2x1-cover: </w:t>
       </w:r>
       <w:r>
         <w:r xml:space="preserve">
@@ -453,16 +444,7 @@
     </w:p>
     <w:p>
       <w:r>
-        <w:t>2</w:t>
-      </w:r>
-      <w:r>
-        <w:t>x</w:t>
-      </w:r>
-      <w:r>
-        <w:t>1</w:t>
-      </w:r>
-      <w:r>
-        <w:t xml:space="preserve">-contain: </w:t>
+        <w:t xml:space="preserve">2x1-contain: </w:t>
       </w:r>
       <w:r>
         <w:r xml:space="preserve">
@@ -521,6 +503,65 @@
       <w:r>
         <w:t xml:space="preserve"> </w:t>
       </w:r>
+    </w:p>
+    <w:p/>
+    <w:p>
+      <w:r>
+        <w:r xml:space="preserve">
+          <w:rPr>
+            <w:noProof/>
+          </w:rPr>
+          <w:drawing>
+            <wp:inline distT="0" distB="0" distL="0" distR="0">
+              <wp:extent cx="1828800" cy="1828800"/>
+              <wp:docPr id="16" name="cant-load.png"/>
+              <wp:cNvGraphicFramePr>
+                <a:graphicFrameLocks xmlns:a="http://schemas.openxmlformats.org/drawingml/2006/main" noChangeAspect="1"/>
+              </wp:cNvGraphicFramePr>
+              <a:graphic xmlns:a="http://schemas.openxmlformats.org/drawingml/2006/main">
+                <a:graphicData uri="http://schemas.openxmlformats.org/drawingml/2006/picture">
+                  <pic:pic xmlns:pic="http://schemas.openxmlformats.org/drawingml/2006/picture">
+                    <pic:nvPicPr>
+                      <pic:cNvPr id="16" name="cant-load.png"/>
+                      <pic:cNvPicPr/>
+                    </pic:nvPicPr>
+                    <pic:blipFill rotWithShape="1">
+                      <a:blip r:embed="rId16">
+                        <a:extLst>
+                          <a:ext uri="{28A0092B-C50C-407E-A947-70E740481C1C}">
+                            <a14:useLocalDpi xmlns:a14="http://schemas.microsoft.com/office/drawing/2010/main" val="0"/>
+                          </a:ext>
+                        </a:extLst>
+                      </a:blip>
+                      <a:srcRect l="0" t="-50000" r="0" b="-50000"/>
+                      <a:stretch/>
+                    </pic:blipFill>
+                    <pic:spPr bwMode="auto">
+                      <a:xfrm>
+                        <a:off x="0" y="0"/>
+                        <a:ext cx="1828800" cy="1828800"/>
+                      </a:xfrm>
+                      <a:prstGeom prst="rect">
+                        <a:avLst/>
+                      </a:prstGeom>
+                      <a:ln>
+                        <a:noFill/>
+                      </a:ln>
+                      <a:extLst>
+                        <a:ext uri="{53640926-AAD7-44D8-BBD7-CCE9431645EC}">
+                          <a14:shadowObscured xmlns:a14="http://schemas.microsoft.com/office/drawing/2010/main"/>
+                        </a:ext>
+                      </a:extLst>
+                    </pic:spPr>
+                  </pic:pic>
+                </a:graphicData>
+              </a:graphic>
+            </wp:inline>
+          </w:drawing>
+        </w:r>
+      </w:r>
+      <w:bookmarkStart w:id="0" w:name="_GoBack"/>
+      <w:bookmarkEnd w:id="0"/>
     </w:p>
     <w:p/>
     <w:tbl>
@@ -584,7 +625,7 @@
                 <w:drawing>
                   <wp:inline distT="0" distB="0" distL="0" distR="0">
                     <wp:extent cx="914400" cy="914400"/>
-                    <wp:docPr id="16" name="看不见的客人.jpg"/>
+                    <wp:docPr id="17" name="看不见的客人.jpg"/>
                     <wp:cNvGraphicFramePr>
                       <a:graphicFrameLocks xmlns:a="http://schemas.openxmlformats.org/drawingml/2006/main" noChangeAspect="1"/>
                     </wp:cNvGraphicFramePr>
@@ -592,11 +633,11 @@
                       <a:graphicData uri="http://schemas.openxmlformats.org/drawingml/2006/picture">
                         <pic:pic xmlns:pic="http://schemas.openxmlformats.org/drawingml/2006/picture">
                           <pic:nvPicPr>
-                            <pic:cNvPr id="16" name="看不见的客人.jpg"/>
+                            <pic:cNvPr id="17" name="看不见的客人.jpg"/>
                             <pic:cNvPicPr/>
                           </pic:nvPicPr>
                           <pic:blipFill rotWithShape="1">
-                            <a:blip r:embed="rId16">
+                            <a:blip r:embed="rId17">
                               <a:extLst>
                                 <a:ext uri="{28A0092B-C50C-407E-A947-70E740481C1C}">
                                   <a14:useLocalDpi xmlns:a14="http://schemas.microsoft.com/office/drawing/2010/main" val="0"/>
@@ -634,7 +675,7 @@
               <w:t xml:space="preserve"> </w:t>
             </w:r>
             <w:r>
-              <w:hyperlink xml:space="preserve" r:id="rId17">
+              <w:hyperlink xml:space="preserve" r:id="rId18">
                 <w:rPr>
                   <w:rStyle w:val="Hyperlink"/>
                 </w:rPr>

</xml_diff>

<commit_message>
Escape charactor of the relationships target
</commit_message>
<xml_diff>
--- a/test/generated.docx
+++ b/test/generated.docx
@@ -30,6 +30,18 @@
       </w:r>
       <w:r>
         <w:t xml:space="preserve">C</w:t>
+      </w:r>
+      <w:r>
+        <w:t xml:space="preserve"> </w:t>
+      </w:r>
+      <w:r>
+        <w:t xml:space="preserve">3&amp;C</w:t>
+      </w:r>
+      <w:r>
+        <w:t xml:space="preserve"> </w:t>
+      </w:r>
+      <w:r>
+        <w:t xml:space="preserve">3&lt;=&gt;4</w:t>
       </w:r>
       <w:r>
         <w:t xml:space="preserve">, this is broken {{field_3}</w:t>
@@ -578,7 +590,7 @@
             <w:rStyle w:val="Hyperlink"/>
           </w:rPr>
           <w:r>
-            <w:t>cant-load.png</w:t>
+            <w:t>Escape Link</w:t>
           </w:r>
         </w:hyperlink>
       </w:r>
@@ -595,6 +607,27 @@
           <w:b/>
         </w:rPr>
         <w:hyperlink xml:space="preserve" r:id="rId18">
+          <w:rPr>
+            <w:rStyle w:val="Hyperlink"/>
+          </w:rPr>
+          <w:r>
+            <w:t>cant-load.png</w:t>
+          </w:r>
+        </w:hyperlink>
+      </w:r>
+      <w:r>
+        <w:rPr>
+          <w:rFonts w:hint="eastAsia"/>
+          <w:b/>
+        </w:rPr>
+        <w:t xml:space="preserve"> </w:t>
+      </w:r>
+      <w:r>
+        <w:rPr>
+          <w:rFonts w:hint="eastAsia"/>
+          <w:b/>
+        </w:rPr>
+        <w:hyperlink xml:space="preserve" r:id="rId19">
           <w:rPr>
             <w:rStyle w:val="Hyperlink"/>
           </w:rPr>
@@ -680,7 +713,7 @@
                 <w:drawing>
                   <wp:inline distT="0" distB="0" distL="0" distR="0">
                     <wp:extent cx="914400" cy="914400"/>
-                    <wp:docPr id="19" name="看不见的客人.jpg"/>
+                    <wp:docPr id="20" name="看不见的客人.jpg"/>
                     <wp:cNvGraphicFramePr>
                       <a:graphicFrameLocks xmlns:a="http://schemas.openxmlformats.org/drawingml/2006/main" noChangeAspect="1"/>
                     </wp:cNvGraphicFramePr>
@@ -688,11 +721,11 @@
                       <a:graphicData uri="http://schemas.openxmlformats.org/drawingml/2006/picture">
                         <pic:pic xmlns:pic="http://schemas.openxmlformats.org/drawingml/2006/picture">
                           <pic:nvPicPr>
-                            <pic:cNvPr id="19" name="看不见的客人.jpg"/>
+                            <pic:cNvPr id="20" name="看不见的客人.jpg"/>
                             <pic:cNvPicPr/>
                           </pic:nvPicPr>
                           <pic:blipFill rotWithShape="1">
-                            <a:blip r:embed="rId19">
+                            <a:blip r:embed="rId20">
                               <a:extLst>
                                 <a:ext uri="{28A0092B-C50C-407E-A947-70E740481C1C}">
                                   <a14:useLocalDpi xmlns:a14="http://schemas.microsoft.com/office/drawing/2010/main" val="0"/>
@@ -730,7 +763,7 @@
               <w:t xml:space="preserve"> </w:t>
             </w:r>
             <w:r>
-              <w:hyperlink xml:space="preserve" r:id="rId20">
+              <w:hyperlink xml:space="preserve" r:id="rId21">
                 <w:rPr>
                   <w:rStyle w:val="Hyperlink"/>
                 </w:rPr>

</xml_diff>